<commit_message>
fix: fix code to pass auto grader and get 100 out of 100
</commit_message>
<xml_diff>
--- a/HW1/Report.docx
+++ b/HW1/Report.docx
@@ -196,7 +196,7 @@
           <wp:inline distT="0" distB="0" distL="0" distR="0">
             <wp:extent cx="2743200" cy="2032000"/>
             <wp:effectExtent l="0" t="0" r="0" b="0"/>
-            <wp:docPr id="325654094" name="圖片 4"/>
+            <wp:docPr id="1270415193" name="圖片 2"/>
             <wp:cNvGraphicFramePr>
               <a:graphicFrameLocks xmlns:a="http://schemas.openxmlformats.org/drawingml/2006/main" noChangeAspect="1"/>
             </wp:cNvGraphicFramePr>
@@ -204,7 +204,7 @@
               <a:graphicData uri="http://schemas.openxmlformats.org/drawingml/2006/picture">
                 <pic:pic xmlns:pic="http://schemas.openxmlformats.org/drawingml/2006/picture">
                   <pic:nvPicPr>
-                    <pic:cNvPr id="325654094" name="圖片 325654094"/>
+                    <pic:cNvPr id="1270415193" name="圖片 1270415193"/>
                     <pic:cNvPicPr/>
                   </pic:nvPicPr>
                   <pic:blipFill>
@@ -356,7 +356,7 @@
           <wp:inline distT="0" distB="0" distL="0" distR="0">
             <wp:extent cx="2743200" cy="2032000"/>
             <wp:effectExtent l="0" t="0" r="0" b="0"/>
-            <wp:docPr id="2987559" name="圖片 6"/>
+            <wp:docPr id="643229386" name="圖片 3"/>
             <wp:cNvGraphicFramePr>
               <a:graphicFrameLocks xmlns:a="http://schemas.openxmlformats.org/drawingml/2006/main" noChangeAspect="1"/>
             </wp:cNvGraphicFramePr>
@@ -364,7 +364,60 @@
               <a:graphicData uri="http://schemas.openxmlformats.org/drawingml/2006/picture">
                 <pic:pic xmlns:pic="http://schemas.openxmlformats.org/drawingml/2006/picture">
                   <pic:nvPicPr>
-                    <pic:cNvPr id="2987559" name="圖片 2987559"/>
+                    <pic:cNvPr id="643229386" name="圖片 643229386"/>
+                    <pic:cNvPicPr/>
+                  </pic:nvPicPr>
+                  <pic:blipFill>
+                    <a:blip r:embed="rId8">
+                      <a:extLst>
+                        <a:ext uri="{28A0092B-C50C-407E-A947-70E740481C1C}">
+                          <a14:useLocalDpi xmlns:a14="http://schemas.microsoft.com/office/drawing/2010/main" val="0"/>
+                        </a:ext>
+                      </a:extLst>
+                    </a:blip>
+                    <a:stretch>
+                      <a:fillRect/>
+                    </a:stretch>
+                  </pic:blipFill>
+                  <pic:spPr>
+                    <a:xfrm>
+                      <a:off x="0" y="0"/>
+                      <a:ext cx="2743200" cy="2032000"/>
+                    </a:xfrm>
+                    <a:prstGeom prst="rect">
+                      <a:avLst/>
+                    </a:prstGeom>
+                  </pic:spPr>
+                </pic:pic>
+              </a:graphicData>
+            </a:graphic>
+          </wp:inline>
+        </w:drawing>
+      </w:r>
+    </w:p>
+    <w:p>
+      <w:r>
+        <w:t>9</w:t>
+      </w:r>
+    </w:p>
+    <w:p>
+      <w:r>
+        <w:rPr>
+          <w:noProof/>
+        </w:rPr>
+        <w:drawing>
+          <wp:inline distT="0" distB="0" distL="0" distR="0">
+            <wp:extent cx="2743200" cy="2032000"/>
+            <wp:effectExtent l="0" t="0" r="0" b="0"/>
+            <wp:docPr id="1863700835" name="圖片 1"/>
+            <wp:cNvGraphicFramePr>
+              <a:graphicFrameLocks xmlns:a="http://schemas.openxmlformats.org/drawingml/2006/main" noChangeAspect="1"/>
+            </wp:cNvGraphicFramePr>
+            <a:graphic xmlns:a="http://schemas.openxmlformats.org/drawingml/2006/main">
+              <a:graphicData uri="http://schemas.openxmlformats.org/drawingml/2006/picture">
+                <pic:pic xmlns:pic="http://schemas.openxmlformats.org/drawingml/2006/picture">
+                  <pic:nvPicPr>
+                    <pic:cNvPr id="1863700835" name="圖片 1863700835"/>
                     <pic:cNvPicPr/>
                   </pic:nvPicPr>
                   <pic:blipFill>
@@ -397,60 +450,6 @@
     </w:p>
     <w:p>
       <w:r>
-        <w:t>9</w:t>
-      </w:r>
-    </w:p>
-    <w:p>
-      <w:r>
-        <w:rPr>
-          <w:noProof/>
-        </w:rPr>
-        <w:drawing>
-          <wp:inline distT="0" distB="0" distL="0" distR="0">
-            <wp:extent cx="2743200" cy="2032000"/>
-            <wp:effectExtent l="0" t="0" r="0" b="0"/>
-            <wp:docPr id="899625536" name="圖片 7"/>
-            <wp:cNvGraphicFramePr>
-              <a:graphicFrameLocks xmlns:a="http://schemas.openxmlformats.org/drawingml/2006/main" noChangeAspect="1"/>
-            </wp:cNvGraphicFramePr>
-            <a:graphic xmlns:a="http://schemas.openxmlformats.org/drawingml/2006/main">
-              <a:graphicData uri="http://schemas.openxmlformats.org/drawingml/2006/picture">
-                <pic:pic xmlns:pic="http://schemas.openxmlformats.org/drawingml/2006/picture">
-                  <pic:nvPicPr>
-                    <pic:cNvPr id="899625536" name="圖片 899625536"/>
-                    <pic:cNvPicPr/>
-                  </pic:nvPicPr>
-                  <pic:blipFill>
-                    <a:blip r:embed="rId11">
-                      <a:extLst>
-                        <a:ext uri="{28A0092B-C50C-407E-A947-70E740481C1C}">
-                          <a14:useLocalDpi xmlns:a14="http://schemas.microsoft.com/office/drawing/2010/main" val="0"/>
-                        </a:ext>
-                      </a:extLst>
-                    </a:blip>
-                    <a:stretch>
-                      <a:fillRect/>
-                    </a:stretch>
-                  </pic:blipFill>
-                  <pic:spPr>
-                    <a:xfrm>
-                      <a:off x="0" y="0"/>
-                      <a:ext cx="2743200" cy="2032000"/>
-                    </a:xfrm>
-                    <a:prstGeom prst="rect">
-                      <a:avLst/>
-                    </a:prstGeom>
-                  </pic:spPr>
-                </pic:pic>
-              </a:graphicData>
-            </a:graphic>
-          </wp:inline>
-        </w:drawing>
-      </w:r>
-    </w:p>
-    <w:p/>
-    <w:p>
-      <w:r>
         <w:t>10</w:t>
       </w:r>
     </w:p>
@@ -476,7 +475,7 @@
                     <pic:cNvPicPr/>
                   </pic:nvPicPr>
                   <pic:blipFill>
-                    <a:blip r:embed="rId12" cstate="print">
+                    <a:blip r:embed="rId11" cstate="print">
                       <a:extLst>
                         <a:ext uri="{28A0092B-C50C-407E-A947-70E740481C1C}">
                           <a14:useLocalDpi xmlns:a14="http://schemas.microsoft.com/office/drawing/2010/main" val="0"/>
@@ -529,7 +528,7 @@
                     <pic:cNvPicPr/>
                   </pic:nvPicPr>
                   <pic:blipFill>
-                    <a:blip r:embed="rId13">
+                    <a:blip r:embed="rId12">
                       <a:extLst>
                         <a:ext uri="{28A0092B-C50C-407E-A947-70E740481C1C}">
                           <a14:useLocalDpi xmlns:a14="http://schemas.microsoft.com/office/drawing/2010/main" val="0"/>
@@ -577,7 +576,7 @@
                     <pic:cNvPicPr/>
                   </pic:nvPicPr>
                   <pic:blipFill>
-                    <a:blip r:embed="rId14">
+                    <a:blip r:embed="rId13">
                       <a:extLst>
                         <a:ext uri="{28A0092B-C50C-407E-A947-70E740481C1C}">
                           <a14:useLocalDpi xmlns:a14="http://schemas.microsoft.com/office/drawing/2010/main" val="0"/>

</xml_diff>